<commit_message>
updated fully the files.docx
</commit_message>
<xml_diff>
--- a/Ass3/files.docx
+++ b/Ass3/files.docx
@@ -147,8 +147,871 @@
       <w:r>
         <w:t>Galaxy:</w:t>
       </w:r>
+    </w:p>
+    <w:p/>
+    <w:p>
+      <w:pPr>
+        <w:pStyle w:val="NoSpacing"/>
+      </w:pPr>
+      <w:r>
+        <w:rPr>
+          <w:shd w:val="clear" w:color="auto" w:fill="F82CCC"/>
+        </w:rPr>
+        <w:t>Typedef</w:t>
+      </w:r>
+    </w:p>
+    <w:p>
+      <w:pPr>
+        <w:pStyle w:val="NoSpacing"/>
+      </w:pPr>
+      <w:r>
+        <w:rPr>
+          <w:shd w:val="clear" w:color="auto" w:fill="FF6600"/>
+        </w:rPr>
+        <w:t>Static</w:t>
+      </w:r>
+    </w:p>
+    <w:p>
+      <w:pPr>
+        <w:pStyle w:val="NoSpacing"/>
+      </w:pPr>
+      <w:r>
+        <w:rPr>
+          <w:shd w:val="clear" w:color="auto" w:fill="FF6600"/>
+        </w:rPr>
+        <w:t>Static</w:t>
+      </w:r>
+    </w:p>
+    <w:p>
+      <w:pPr>
+        <w:pStyle w:val="NoSpacing"/>
+      </w:pPr>
+      <w:r>
+        <w:rPr>
+          <w:shd w:val="clear" w:color="auto" w:fill="FF6600"/>
+        </w:rPr>
+        <w:t>Static</w:t>
+      </w:r>
+    </w:p>
+    <w:p>
+      <w:pPr>
+        <w:pStyle w:val="NoSpacing"/>
+      </w:pPr>
+      <w:r>
+        <w:rPr>
+          <w:shd w:val="clear" w:color="auto" w:fill="F82CCC"/>
+        </w:rPr>
+        <w:t>Typedef</w:t>
+      </w:r>
+    </w:p>
+    <w:p>
+      <w:pPr>
+        <w:pStyle w:val="NoSpacing"/>
+      </w:pPr>
+      <w:r>
+        <w:rPr>
+          <w:shd w:val="clear" w:color="auto" w:fill="7030A0"/>
+        </w:rPr>
+        <w:t>Planet</w:t>
+      </w:r>
+    </w:p>
+    <w:p>
+      <w:pPr>
+        <w:pStyle w:val="NoSpacing"/>
+      </w:pPr>
+      <w:r>
+        <w:rPr>
+          <w:shd w:val="clear" w:color="auto" w:fill="0000FF"/>
+        </w:rPr>
+        <w:t>Galaxy</w:t>
+      </w:r>
+    </w:p>
+    <w:p>
+      <w:pPr>
+        <w:pStyle w:val="NoSpacing"/>
+      </w:pPr>
+    </w:p>
+    <w:p>
+      <w:pPr>
+        <w:pStyle w:val="Title"/>
+      </w:pPr>
+      <w:r>
+        <w:t>Fleet: (within galaxy)</w:t>
+      </w:r>
+    </w:p>
+    <w:p/>
+    <w:p>
+      <w:pPr>
+        <w:pStyle w:val="NoSpacing"/>
+      </w:pPr>
+      <w:r>
+        <w:rPr>
+          <w:shd w:val="clear" w:color="auto" w:fill="000000" w:themeFill="text1"/>
+        </w:rPr>
+        <w:t>Function</w:t>
+      </w:r>
+    </w:p>
+    <w:p>
+      <w:pPr>
+        <w:pStyle w:val="NoSpacing"/>
+      </w:pPr>
+      <w:r>
+        <w:rPr>
+          <w:shd w:val="clear" w:color="auto" w:fill="000000" w:themeFill="text1"/>
+        </w:rPr>
+        <w:t>Function</w:t>
+      </w:r>
+    </w:p>
+    <w:p>
+      <w:pPr>
+        <w:pStyle w:val="NoSpacing"/>
+      </w:pPr>
+      <w:r>
+        <w:rPr>
+          <w:shd w:val="clear" w:color="auto" w:fill="00DE25"/>
+        </w:rPr>
+        <w:t>Structure</w:t>
+      </w:r>
       <w:bookmarkStart w:id="0" w:name="_GoBack"/>
       <w:bookmarkEnd w:id="0"/>
+    </w:p>
+    <w:p>
+      <w:pPr>
+        <w:pStyle w:val="NoSpacing"/>
+      </w:pPr>
+    </w:p>
+    <w:p>
+      <w:pPr>
+        <w:pStyle w:val="Title"/>
+      </w:pPr>
+      <w:r>
+        <w:t>Leg: (within galaxy)</w:t>
+      </w:r>
+    </w:p>
+    <w:p/>
+    <w:p>
+      <w:pPr>
+        <w:pStyle w:val="NoSpacing"/>
+      </w:pPr>
+      <w:r>
+        <w:t>Compare</w:t>
+      </w:r>
+    </w:p>
+    <w:p>
+      <w:pPr>
+        <w:pStyle w:val="NoSpacing"/>
+      </w:pPr>
+      <w:r>
+        <w:t>Compare</w:t>
+      </w:r>
+    </w:p>
+    <w:p>
+      <w:pPr>
+        <w:pStyle w:val="NoSpacing"/>
+      </w:pPr>
+      <w:r>
+        <w:rPr>
+          <w:shd w:val="clear" w:color="auto" w:fill="FF6600"/>
+        </w:rPr>
+        <w:t>Static</w:t>
+      </w:r>
+    </w:p>
+    <w:p>
+      <w:pPr>
+        <w:pStyle w:val="NoSpacing"/>
+      </w:pPr>
+      <w:r>
+        <w:rPr>
+          <w:shd w:val="clear" w:color="auto" w:fill="FF6600"/>
+        </w:rPr>
+        <w:t>Static</w:t>
+      </w:r>
+    </w:p>
+    <w:p>
+      <w:pPr>
+        <w:pStyle w:val="NoSpacing"/>
+      </w:pPr>
+      <w:r>
+        <w:rPr>
+          <w:shd w:val="clear" w:color="auto" w:fill="FF6600"/>
+        </w:rPr>
+        <w:t>Static</w:t>
+      </w:r>
+    </w:p>
+    <w:p>
+      <w:pPr>
+        <w:pStyle w:val="NoSpacing"/>
+      </w:pPr>
+    </w:p>
+    <w:p>
+      <w:pPr>
+        <w:pStyle w:val="Title"/>
+      </w:pPr>
+      <w:r>
+        <w:lastRenderedPageBreak/>
+        <w:t>Itinerary: (within galaxy)</w:t>
+      </w:r>
+    </w:p>
+    <w:p/>
+    <w:p>
+      <w:pPr>
+        <w:pStyle w:val="NoSpacing"/>
+      </w:pPr>
+      <w:r>
+        <w:rPr>
+          <w:shd w:val="clear" w:color="auto" w:fill="000000" w:themeFill="text1"/>
+        </w:rPr>
+        <w:t>Function</w:t>
+      </w:r>
+    </w:p>
+    <w:p>
+      <w:pPr>
+        <w:pStyle w:val="NoSpacing"/>
+      </w:pPr>
+      <w:r>
+        <w:rPr>
+          <w:shd w:val="clear" w:color="auto" w:fill="FF6600"/>
+        </w:rPr>
+        <w:t>Static</w:t>
+      </w:r>
+      <w:r>
+        <w:t xml:space="preserve"> </w:t>
+      </w:r>
+      <w:r>
+        <w:rPr>
+          <w:shd w:val="clear" w:color="auto" w:fill="9437A3"/>
+        </w:rPr>
+        <w:t>Planet</w:t>
+      </w:r>
+    </w:p>
+    <w:p>
+      <w:pPr>
+        <w:pStyle w:val="NoSpacing"/>
+      </w:pPr>
+      <w:r>
+        <w:rPr>
+          <w:shd w:val="clear" w:color="auto" w:fill="00DE25"/>
+        </w:rPr>
+        <w:t>Structure</w:t>
+      </w:r>
+      <w:r>
+        <w:t xml:space="preserve"> </w:t>
+      </w:r>
+      <w:r>
+        <w:rPr>
+          <w:shd w:val="clear" w:color="auto" w:fill="9437A3"/>
+        </w:rPr>
+        <w:t>Planet</w:t>
+      </w:r>
+    </w:p>
+    <w:p>
+      <w:pPr>
+        <w:pStyle w:val="NoSpacing"/>
+      </w:pPr>
+      <w:r>
+        <w:rPr>
+          <w:shd w:val="clear" w:color="auto" w:fill="00DE25"/>
+        </w:rPr>
+        <w:t>Structure</w:t>
+      </w:r>
+      <w:r>
+        <w:t xml:space="preserve"> </w:t>
+      </w:r>
+      <w:r>
+        <w:rPr>
+          <w:shd w:val="clear" w:color="auto" w:fill="3988FD"/>
+        </w:rPr>
+        <w:t>Leg</w:t>
+      </w:r>
+    </w:p>
+    <w:p>
+      <w:pPr>
+        <w:pStyle w:val="NoSpacing"/>
+      </w:pPr>
+    </w:p>
+    <w:p>
+      <w:pPr>
+        <w:pStyle w:val="Title"/>
+      </w:pPr>
+      <w:r>
+        <w:t>Edge: (within galaxy)</w:t>
+      </w:r>
+    </w:p>
+    <w:p/>
+    <w:p>
+      <w:pPr>
+        <w:pStyle w:val="NoSpacing"/>
+      </w:pPr>
+      <w:r>
+        <w:rPr>
+          <w:shd w:val="clear" w:color="auto" w:fill="000000" w:themeFill="text1"/>
+        </w:rPr>
+        <w:t>Function</w:t>
+      </w:r>
+    </w:p>
+    <w:p>
+      <w:pPr>
+        <w:pStyle w:val="NoSpacing"/>
+      </w:pPr>
+      <w:r>
+        <w:rPr>
+          <w:shd w:val="clear" w:color="auto" w:fill="000000" w:themeFill="text1"/>
+        </w:rPr>
+        <w:t>Function</w:t>
+      </w:r>
+    </w:p>
+    <w:p>
+      <w:pPr>
+        <w:pStyle w:val="NoSpacing"/>
+      </w:pPr>
+      <w:r>
+        <w:rPr>
+          <w:shd w:val="clear" w:color="auto" w:fill="FF6600"/>
+        </w:rPr>
+        <w:t>Static</w:t>
+      </w:r>
+      <w:r>
+        <w:t xml:space="preserve"> </w:t>
+      </w:r>
+      <w:r>
+        <w:rPr>
+          <w:shd w:val="clear" w:color="auto" w:fill="9437A3"/>
+        </w:rPr>
+        <w:t>Planet</w:t>
+      </w:r>
+    </w:p>
+    <w:p>
+      <w:pPr>
+        <w:pStyle w:val="NoSpacing"/>
+      </w:pPr>
+      <w:r>
+        <w:rPr>
+          <w:shd w:val="clear" w:color="auto" w:fill="00DE25"/>
+        </w:rPr>
+        <w:t>Structure</w:t>
+      </w:r>
+      <w:r>
+        <w:t xml:space="preserve"> </w:t>
+      </w:r>
+      <w:r>
+        <w:rPr>
+          <w:shd w:val="clear" w:color="auto" w:fill="3988FD"/>
+        </w:rPr>
+        <w:t>Leg</w:t>
+      </w:r>
+    </w:p>
+    <w:p>
+      <w:pPr>
+        <w:pStyle w:val="NoSpacing"/>
+      </w:pPr>
+    </w:p>
+    <w:p>
+      <w:pPr>
+        <w:pStyle w:val="Title"/>
+      </w:pPr>
+      <w:r>
+        <w:t>Planet: (within galaxy)</w:t>
+      </w:r>
+    </w:p>
+    <w:p/>
+    <w:p>
+      <w:pPr>
+        <w:pStyle w:val="NoSpacing"/>
+      </w:pPr>
+      <w:r>
+        <w:rPr>
+          <w:shd w:val="clear" w:color="auto" w:fill="000000" w:themeFill="text1"/>
+        </w:rPr>
+        <w:t>Function</w:t>
+      </w:r>
+    </w:p>
+    <w:p>
+      <w:pPr>
+        <w:pStyle w:val="NoSpacing"/>
+      </w:pPr>
+      <w:r>
+        <w:rPr>
+          <w:shd w:val="clear" w:color="auto" w:fill="000000" w:themeFill="text1"/>
+        </w:rPr>
+        <w:t>Function</w:t>
+      </w:r>
+    </w:p>
+    <w:p>
+      <w:pPr>
+        <w:pStyle w:val="NoSpacing"/>
+      </w:pPr>
+      <w:r>
+        <w:rPr>
+          <w:shd w:val="clear" w:color="auto" w:fill="000000" w:themeFill="text1"/>
+        </w:rPr>
+        <w:t>Function</w:t>
+      </w:r>
+    </w:p>
+    <w:p>
+      <w:pPr>
+        <w:pStyle w:val="NoSpacing"/>
+      </w:pPr>
+      <w:r>
+        <w:rPr>
+          <w:shd w:val="clear" w:color="auto" w:fill="000000" w:themeFill="text1"/>
+        </w:rPr>
+        <w:t>Function</w:t>
+      </w:r>
+      <w:r>
+        <w:t xml:space="preserve"> </w:t>
+      </w:r>
+      <w:r>
+        <w:rPr>
+          <w:shd w:val="clear" w:color="auto" w:fill="833C0B" w:themeFill="accent2" w:themeFillShade="80"/>
+        </w:rPr>
+        <w:t>Itinerary</w:t>
+      </w:r>
+    </w:p>
+    <w:p>
+      <w:pPr>
+        <w:pStyle w:val="NoSpacing"/>
+      </w:pPr>
+      <w:r>
+        <w:rPr>
+          <w:shd w:val="clear" w:color="auto" w:fill="FF6600"/>
+        </w:rPr>
+        <w:t>Static</w:t>
+      </w:r>
+      <w:r>
+        <w:t xml:space="preserve"> </w:t>
+      </w:r>
+      <w:r>
+        <w:rPr>
+          <w:shd w:val="clear" w:color="auto" w:fill="000000" w:themeFill="text1"/>
+        </w:rPr>
+        <w:t>Function</w:t>
+      </w:r>
+    </w:p>
+    <w:p>
+      <w:pPr>
+        <w:pStyle w:val="NoSpacing"/>
+      </w:pPr>
+      <w:r>
+        <w:rPr>
+          <w:shd w:val="clear" w:color="auto" w:fill="000000" w:themeFill="text1"/>
+        </w:rPr>
+        <w:t>Function</w:t>
+      </w:r>
+      <w:r>
+        <w:t xml:space="preserve"> </w:t>
+      </w:r>
+      <w:r>
+        <w:rPr>
+          <w:shd w:val="clear" w:color="auto" w:fill="FF6600"/>
+        </w:rPr>
+        <w:t>Static</w:t>
+      </w:r>
+    </w:p>
+    <w:p>
+      <w:pPr>
+        <w:pStyle w:val="NoSpacing"/>
+      </w:pPr>
+      <w:r>
+        <w:rPr>
+          <w:shd w:val="clear" w:color="auto" w:fill="000000" w:themeFill="text1"/>
+        </w:rPr>
+        <w:t>Function</w:t>
+      </w:r>
+      <w:r>
+        <w:t xml:space="preserve"> </w:t>
+      </w:r>
+      <w:r>
+        <w:rPr>
+          <w:shd w:val="clear" w:color="auto" w:fill="FF6600"/>
+        </w:rPr>
+        <w:t>Static</w:t>
+      </w:r>
+    </w:p>
+    <w:p>
+      <w:pPr>
+        <w:pStyle w:val="NoSpacing"/>
+      </w:pPr>
+      <w:r>
+        <w:rPr>
+          <w:shd w:val="clear" w:color="auto" w:fill="FF6600"/>
+        </w:rPr>
+        <w:t>Static</w:t>
+      </w:r>
+      <w:r>
+        <w:t xml:space="preserve"> Compare</w:t>
+      </w:r>
+    </w:p>
+    <w:p>
+      <w:pPr>
+        <w:pStyle w:val="NoSpacing"/>
+      </w:pPr>
+      <w:r>
+        <w:rPr>
+          <w:shd w:val="clear" w:color="auto" w:fill="FF6600"/>
+        </w:rPr>
+        <w:t>Static</w:t>
+      </w:r>
+    </w:p>
+    <w:p>
+      <w:pPr>
+        <w:pStyle w:val="NoSpacing"/>
+      </w:pPr>
+      <w:r>
+        <w:rPr>
+          <w:shd w:val="clear" w:color="auto" w:fill="000000" w:themeFill="text1"/>
+        </w:rPr>
+        <w:t>Function</w:t>
+      </w:r>
+    </w:p>
+    <w:p>
+      <w:pPr>
+        <w:pStyle w:val="NoSpacing"/>
+      </w:pPr>
+      <w:r>
+        <w:rPr>
+          <w:shd w:val="clear" w:color="auto" w:fill="00DE25"/>
+        </w:rPr>
+        <w:t>Structure</w:t>
+      </w:r>
+      <w:r>
+        <w:t xml:space="preserve"> </w:t>
+      </w:r>
+      <w:r>
+        <w:rPr>
+          <w:color w:val="3988FD"/>
+        </w:rPr>
+        <w:t>Edge</w:t>
+      </w:r>
+    </w:p>
+    <w:p>
+      <w:pPr>
+        <w:pStyle w:val="NoSpacing"/>
+      </w:pPr>
+      <w:r>
+        <w:rPr>
+          <w:shd w:val="clear" w:color="auto" w:fill="FF6600"/>
+        </w:rPr>
+        <w:t>Static</w:t>
+      </w:r>
+      <w:r>
+        <w:t xml:space="preserve"> </w:t>
+      </w:r>
+      <w:r>
+        <w:rPr>
+          <w:shd w:val="clear" w:color="auto" w:fill="9437A3"/>
+        </w:rPr>
+        <w:t>Planet</w:t>
+      </w:r>
+    </w:p>
+    <w:p>
+      <w:pPr>
+        <w:pStyle w:val="NoSpacing"/>
+      </w:pPr>
+      <w:r>
+        <w:rPr>
+          <w:shd w:val="clear" w:color="auto" w:fill="FF6600"/>
+        </w:rPr>
+        <w:t>Static</w:t>
+      </w:r>
+      <w:r>
+        <w:t xml:space="preserve"> </w:t>
+      </w:r>
+      <w:r>
+        <w:rPr>
+          <w:shd w:val="clear" w:color="auto" w:fill="3988FD"/>
+        </w:rPr>
+        <w:t>Leg</w:t>
+      </w:r>
+    </w:p>
+    <w:p>
+      <w:pPr>
+        <w:pStyle w:val="NoSpacing"/>
+      </w:pPr>
+      <w:r>
+        <w:rPr>
+          <w:shd w:val="clear" w:color="auto" w:fill="FF6600"/>
+        </w:rPr>
+        <w:t>Static</w:t>
+      </w:r>
+    </w:p>
+    <w:p>
+      <w:pPr>
+        <w:pStyle w:val="NoSpacing"/>
+      </w:pPr>
+    </w:p>
+    <w:p>
+      <w:pPr>
+        <w:pStyle w:val="Title"/>
+      </w:pPr>
+      <w:r>
+        <w:t>Galaxy: (within galaxy)</w:t>
+      </w:r>
+    </w:p>
+    <w:p/>
+    <w:p>
+      <w:pPr>
+        <w:pStyle w:val="NoSpacing"/>
+      </w:pPr>
+      <w:r>
+        <w:rPr>
+          <w:shd w:val="clear" w:color="auto" w:fill="000000" w:themeFill="text1"/>
+        </w:rPr>
+        <w:t>Function</w:t>
+      </w:r>
+    </w:p>
+    <w:p>
+      <w:pPr>
+        <w:pStyle w:val="NoSpacing"/>
+      </w:pPr>
+      <w:r>
+        <w:rPr>
+          <w:shd w:val="clear" w:color="auto" w:fill="000000" w:themeFill="text1"/>
+        </w:rPr>
+        <w:t>Function</w:t>
+      </w:r>
+    </w:p>
+    <w:p>
+      <w:pPr>
+        <w:pStyle w:val="NoSpacing"/>
+      </w:pPr>
+      <w:r>
+        <w:rPr>
+          <w:shd w:val="clear" w:color="auto" w:fill="000000" w:themeFill="text1"/>
+        </w:rPr>
+        <w:t>Function</w:t>
+      </w:r>
+    </w:p>
+    <w:p>
+      <w:pPr>
+        <w:pStyle w:val="NoSpacing"/>
+      </w:pPr>
+      <w:r>
+        <w:t xml:space="preserve">Fleet </w:t>
+      </w:r>
+      <w:r>
+        <w:rPr>
+          <w:shd w:val="clear" w:color="auto" w:fill="FF6600"/>
+        </w:rPr>
+        <w:t>Static</w:t>
+      </w:r>
+    </w:p>
+    <w:p>
+      <w:pPr>
+        <w:pStyle w:val="NoSpacing"/>
+        <w:rPr>
+          <w:shd w:val="clear" w:color="auto" w:fill="9437A3"/>
+        </w:rPr>
+      </w:pPr>
+      <w:r>
+        <w:rPr>
+          <w:shd w:val="clear" w:color="auto" w:fill="00DE25"/>
+        </w:rPr>
+        <w:t>Structure</w:t>
+      </w:r>
+      <w:r>
+        <w:t xml:space="preserve"> </w:t>
+      </w:r>
+      <w:r>
+        <w:rPr>
+          <w:shd w:val="clear" w:color="auto" w:fill="9437A3"/>
+        </w:rPr>
+        <w:t>Planet</w:t>
+      </w:r>
+    </w:p>
+    <w:p>
+      <w:pPr>
+        <w:pStyle w:val="NoSpacing"/>
+      </w:pPr>
+    </w:p>
+    <w:p>
+      <w:pPr>
+        <w:pStyle w:val="Title"/>
+      </w:pPr>
+      <w:r>
+        <w:lastRenderedPageBreak/>
+        <w:t>P</w:t>
+      </w:r>
+      <w:r>
+        <w:t>riority:</w:t>
+      </w:r>
+    </w:p>
+    <w:p/>
+    <w:p>
+      <w:pPr>
+        <w:pStyle w:val="Title"/>
+      </w:pPr>
+      <w:proofErr w:type="spellStart"/>
+      <w:r>
+        <w:t>PriorityQueue</w:t>
+      </w:r>
+      <w:proofErr w:type="spellEnd"/>
+      <w:r>
+        <w:t>: (within Priority)</w:t>
+      </w:r>
+    </w:p>
+    <w:p/>
+    <w:p>
+      <w:pPr>
+        <w:pStyle w:val="NoSpacing"/>
+      </w:pPr>
+      <w:r>
+        <w:rPr>
+          <w:shd w:val="clear" w:color="auto" w:fill="000000" w:themeFill="text1"/>
+        </w:rPr>
+        <w:t>Function</w:t>
+      </w:r>
+    </w:p>
+    <w:p>
+      <w:pPr>
+        <w:pStyle w:val="NoSpacing"/>
+      </w:pPr>
+      <w:r>
+        <w:rPr>
+          <w:shd w:val="clear" w:color="auto" w:fill="000000" w:themeFill="text1"/>
+        </w:rPr>
+        <w:t>Function</w:t>
+      </w:r>
+    </w:p>
+    <w:p>
+      <w:pPr>
+        <w:pStyle w:val="NoSpacing"/>
+      </w:pPr>
+      <w:r>
+        <w:rPr>
+          <w:shd w:val="clear" w:color="auto" w:fill="FFFF00"/>
+        </w:rPr>
+        <w:t>Template</w:t>
+      </w:r>
+      <w:r>
+        <w:t xml:space="preserve"> </w:t>
+      </w:r>
+      <w:r>
+        <w:rPr>
+          <w:color w:val="538135" w:themeColor="accent6" w:themeShade="BF"/>
+        </w:rPr>
+        <w:t>Thing</w:t>
+      </w:r>
+      <w:r>
+        <w:t xml:space="preserve"> </w:t>
+      </w:r>
+      <w:r>
+        <w:rPr>
+          <w:shd w:val="clear" w:color="auto" w:fill="000000" w:themeFill="text1"/>
+        </w:rPr>
+        <w:t>Function</w:t>
+      </w:r>
+    </w:p>
+    <w:p>
+      <w:pPr>
+        <w:pStyle w:val="NoSpacing"/>
+      </w:pPr>
+      <w:r>
+        <w:rPr>
+          <w:shd w:val="clear" w:color="auto" w:fill="000000" w:themeFill="text1"/>
+        </w:rPr>
+        <w:t>Function</w:t>
+      </w:r>
+    </w:p>
+    <w:p>
+      <w:pPr>
+        <w:pStyle w:val="NoSpacing"/>
+      </w:pPr>
+      <w:r>
+        <w:rPr>
+          <w:shd w:val="clear" w:color="auto" w:fill="000000" w:themeFill="text1"/>
+        </w:rPr>
+        <w:t>Function</w:t>
+      </w:r>
+    </w:p>
+    <w:p>
+      <w:pPr>
+        <w:pStyle w:val="NoSpacing"/>
+      </w:pPr>
+      <w:r>
+        <w:rPr>
+          <w:shd w:val="clear" w:color="auto" w:fill="000000" w:themeFill="text1"/>
+        </w:rPr>
+        <w:t>Function</w:t>
+      </w:r>
+    </w:p>
+    <w:p>
+      <w:pPr>
+        <w:pStyle w:val="NoSpacing"/>
+      </w:pPr>
+      <w:r>
+        <w:rPr>
+          <w:shd w:val="clear" w:color="auto" w:fill="000000" w:themeFill="text1"/>
+        </w:rPr>
+        <w:t>Function</w:t>
+      </w:r>
+    </w:p>
+    <w:p>
+      <w:pPr>
+        <w:pStyle w:val="NoSpacing"/>
+      </w:pPr>
+      <w:r>
+        <w:rPr>
+          <w:shd w:val="clear" w:color="auto" w:fill="FF6600"/>
+        </w:rPr>
+        <w:t>Static</w:t>
+      </w:r>
+      <w:r>
+        <w:t xml:space="preserve"> </w:t>
+      </w:r>
+      <w:r>
+        <w:rPr>
+          <w:color w:val="538135" w:themeColor="accent6" w:themeShade="BF"/>
+        </w:rPr>
+        <w:t>Compare</w:t>
+      </w:r>
+      <w:r>
+        <w:t xml:space="preserve"> </w:t>
+      </w:r>
+      <w:r>
+        <w:rPr>
+          <w:shd w:val="clear" w:color="auto" w:fill="FFFF00"/>
+        </w:rPr>
+        <w:t>Template</w:t>
+      </w:r>
+    </w:p>
+    <w:p>
+      <w:pPr>
+        <w:pStyle w:val="NoSpacing"/>
+      </w:pPr>
+      <w:r>
+        <w:rPr>
+          <w:shd w:val="clear" w:color="auto" w:fill="00DE25"/>
+        </w:rPr>
+        <w:t>Structure</w:t>
+      </w:r>
+      <w:r>
+        <w:t xml:space="preserve"> </w:t>
+      </w:r>
+      <w:r>
+        <w:rPr>
+          <w:shd w:val="clear" w:color="auto" w:fill="FFFF00"/>
+        </w:rPr>
+        <w:t>Template</w:t>
+      </w:r>
+      <w:r>
+        <w:t xml:space="preserve"> </w:t>
+      </w:r>
+      <w:r>
+        <w:rPr>
+          <w:color w:val="538135" w:themeColor="accent6" w:themeShade="BF"/>
+        </w:rPr>
+        <w:t>Thing</w:t>
+      </w:r>
+    </w:p>
+    <w:p>
+      <w:pPr>
+        <w:pStyle w:val="NoSpacing"/>
+      </w:pPr>
+    </w:p>
+    <w:p>
+      <w:pPr>
+        <w:pStyle w:val="NoSpacing"/>
+      </w:pPr>
     </w:p>
     <w:sectPr>
       <w:pgSz w:w="12240" w:h="15840"/>
@@ -1181,4 +2044,16 @@
     </a:ext>
   </a:extLst>
 </a:theme>
+</file>
+
+<file path=customXml/item1.xml><?xml version="1.0" encoding="utf-8"?>
+<b:Sources xmlns:b="http://schemas.openxmlformats.org/officeDocument/2006/bibliography" xmlns="http://schemas.openxmlformats.org/officeDocument/2006/bibliography" SelectedStyle="\APASixthEditionOfficeOnline.xsl" StyleName="APA" Version="6"/>
+</file>
+
+<file path=customXml/itemProps1.xml><?xml version="1.0" encoding="utf-8"?>
+<ds:datastoreItem xmlns:ds="http://schemas.openxmlformats.org/officeDocument/2006/customXml" ds:itemID="{620857A8-44E0-443D-A99C-228EBF48905E}">
+  <ds:schemaRefs>
+    <ds:schemaRef ds:uri="http://schemas.openxmlformats.org/officeDocument/2006/bibliography"/>
+  </ds:schemaRefs>
+</ds:datastoreItem>
 </file>
</xml_diff>